<commit_message>
NW work to copy into Draft 1
</commit_message>
<xml_diff>
--- a/CAP A draft 1 - Solange.docx
+++ b/CAP A draft 1 - Solange.docx
@@ -14,47 +14,13 @@
           <w:b/>
           <w:bCs/>
         </w:rPr>
-        <w:t>E</w:t>
-      </w:r>
-      <w:r>
-        <w:rPr>
-          <w:b/>
-          <w:bCs/>
-        </w:rPr>
-        <w:t xml:space="preserve">xploratory </w:t>
-      </w:r>
-      <w:r>
-        <w:rPr>
-          <w:b/>
-          <w:bCs/>
-        </w:rPr>
-        <w:t>D</w:t>
-      </w:r>
-      <w:r>
-        <w:rPr>
-          <w:b/>
-          <w:bCs/>
-        </w:rPr>
-        <w:t xml:space="preserve">ata </w:t>
-      </w:r>
-      <w:r>
-        <w:rPr>
-          <w:b/>
-          <w:bCs/>
-        </w:rPr>
-        <w:t>A</w:t>
-      </w:r>
-      <w:r>
-        <w:rPr>
-          <w:b/>
-          <w:bCs/>
-        </w:rPr>
-        <w:t xml:space="preserve">nalysis </w:t>
+        <w:t xml:space="preserve">Exploratory Data Analysis </w:t>
       </w:r>
     </w:p>
     <w:p/>
     <w:p/>
     <w:p>
+      <w:bookmarkStart w:id="0" w:name="_Hlk36133376"/>
       <w:r>
         <w:t>A</w:t>
       </w:r>
@@ -110,7 +76,13 @@
         <w:t xml:space="preserve"> </w:t>
       </w:r>
       <w:r>
-        <w:t>etc.  S</w:t>
+        <w:t>etc</w:t>
+      </w:r>
+      <w:r>
+        <w:t xml:space="preserve">. </w:t>
+      </w:r>
+      <w:r>
+        <w:t>S</w:t>
       </w:r>
       <w:r>
         <w:t xml:space="preserve">pecific to our research, </w:t>
@@ -128,7 +100,13 @@
         <w:t xml:space="preserve"> different scenarios</w:t>
       </w:r>
       <w:r>
-        <w:t xml:space="preserve"> with respect to bias.  One scenario</w:t>
+        <w:t xml:space="preserve"> with respect to bias</w:t>
+      </w:r>
+      <w:r>
+        <w:t xml:space="preserve">. </w:t>
+      </w:r>
+      <w:r>
+        <w:t>One scenario</w:t>
       </w:r>
       <w:r>
         <w:t xml:space="preserve"> of interest</w:t>
@@ -176,7 +154,10 @@
         <w:t xml:space="preserve"> produced </w:t>
       </w:r>
       <w:r>
-        <w:t xml:space="preserve">to measure data bias with respect to a protected feature, age, for example.  </w:t>
+        <w:t>to measure data bias with respect to a protected feature, age, for example</w:t>
+      </w:r>
+      <w:r>
+        <w:t xml:space="preserve">. </w:t>
       </w:r>
       <w:r>
         <w:t>If bias</w:t>
@@ -185,13 +166,7 @@
         <w:t xml:space="preserve"> is found, </w:t>
       </w:r>
       <w:r>
-        <w:t xml:space="preserve">there are several techniques </w:t>
-      </w:r>
-      <w:r>
-        <w:t>such as reweighing, disparate impact remover and optimized preprocessing</w:t>
-      </w:r>
-      <w:r>
-        <w:t xml:space="preserve"> to mitigate or</w:t>
+        <w:t>there are several techniques such as reweighing, disparate impact remover and optimized preprocessing to mitigate or</w:t>
       </w:r>
       <w:r>
         <w:t xml:space="preserve"> eliminate bias</w:t>
@@ -235,13 +210,24 @@
         <w:rPr>
           <w:vertAlign w:val="superscript"/>
         </w:rPr>
-        <w:t>1</w:t>
-      </w:r>
-      <w:r>
-        <w:t>.  There are approximately 1500 entries with 35 features</w:t>
-      </w:r>
-      <w:r>
-        <w:t xml:space="preserve"> with ‘Attrition’ being the dependent, target feature.  </w:t>
+        <w:t xml:space="preserve"> </w:t>
+      </w:r>
+      <w:r>
+        <w:t xml:space="preserve">{cite, </w:t>
+      </w:r>
+      <w:proofErr w:type="spellStart"/>
+      <w:r>
+        <w:t>inseaddataanalytics</w:t>
+      </w:r>
+      <w:proofErr w:type="spellEnd"/>
+      <w:r>
+        <w:t>}</w:t>
+      </w:r>
+      <w:r>
+        <w:t>. There are approximately 1500 entries with 35 features</w:t>
+      </w:r>
+      <w:r>
+        <w:t xml:space="preserve"> with ‘Attrition’ being the dependent, target feature. </w:t>
       </w:r>
       <w:r>
         <w:t>We are interested in the ‘Age’ feature specifically as the protected variable.</w:t>
@@ -273,7 +259,7 @@
         <w:t xml:space="preserve"> Python language and libraries</w:t>
       </w:r>
       <w:r>
-        <w:t xml:space="preserve">.  </w:t>
+        <w:t xml:space="preserve">. </w:t>
       </w:r>
     </w:p>
     <w:p>
@@ -285,13 +271,24 @@
         </w:numPr>
       </w:pPr>
       <w:r>
-        <w:t>The Python Jupyter notebook is found in the project’s GitHub</w:t>
+        <w:t xml:space="preserve">The Python </w:t>
+      </w:r>
+      <w:proofErr w:type="spellStart"/>
+      <w:r>
+        <w:t>Jupyter</w:t>
+      </w:r>
+      <w:proofErr w:type="spellEnd"/>
+      <w:r>
+        <w:t xml:space="preserve"> notebook is found in the project’s GitHub</w:t>
       </w:r>
       <w:r>
         <w:rPr>
           <w:vertAlign w:val="superscript"/>
         </w:rPr>
-        <w:t>2</w:t>
+        <w:t xml:space="preserve"> </w:t>
+      </w:r>
+      <w:r>
+        <w:t xml:space="preserve">{cite, do we need to cite our own GitHub?) </w:t>
       </w:r>
     </w:p>
     <w:p>
@@ -303,10 +300,7 @@
         </w:numPr>
       </w:pPr>
       <w:r>
-        <w:t>D</w:t>
-      </w:r>
-      <w:r>
-        <w:t xml:space="preserve">ata was </w:t>
+        <w:t xml:space="preserve">Data was </w:t>
       </w:r>
       <w:r>
         <w:t>extracted in</w:t>
@@ -318,10 +312,10 @@
         <w:t xml:space="preserve"> format</w:t>
       </w:r>
       <w:r>
-        <w:t xml:space="preserve"> and converted to</w:t>
-      </w:r>
-      <w:r>
-        <w:t xml:space="preserve"> CSV format</w:t>
+        <w:t xml:space="preserve"> and converted to CSV format</w:t>
+      </w:r>
+      <w:r>
+        <w:t>.</w:t>
       </w:r>
     </w:p>
     <w:p>
@@ -344,6 +338,9 @@
       <w:r>
         <w:t xml:space="preserve"> for all features</w:t>
       </w:r>
+      <w:r>
+        <w:t>.</w:t>
+      </w:r>
     </w:p>
     <w:p>
       <w:pPr>
@@ -369,7 +366,13 @@
         <w:t>Calculated categorical frequency grouping counts to unveil trends and distributions, for example we found that 1,</w:t>
       </w:r>
       <w:r>
-        <w:t xml:space="preserve">043 employees out of the 1,470 total employees rarely traveled.  This type of frequency groupings </w:t>
+        <w:t>043 employees out of the 1,470 total employees rarely traveled</w:t>
+      </w:r>
+      <w:r>
+        <w:t xml:space="preserve">. </w:t>
+      </w:r>
+      <w:r>
+        <w:t xml:space="preserve">This type of frequency groupings </w:t>
       </w:r>
       <w:r>
         <w:t xml:space="preserve">is useful </w:t>
@@ -470,6 +473,9 @@
       <w:r>
         <w:t>A correlation matrix between features is also provided for analysis purposes</w:t>
       </w:r>
+      <w:r>
+        <w:t>.</w:t>
+      </w:r>
     </w:p>
     <w:p>
       <w:pPr>
@@ -488,6 +494,9 @@
       <w:r>
         <w:t>atplotlib graph chart of the correlation matrix was built for easy visualization</w:t>
       </w:r>
+      <w:r>
+        <w:t>.</w:t>
+      </w:r>
     </w:p>
     <w:p>
       <w:pPr>
@@ -498,7 +507,15 @@
         </w:numPr>
       </w:pPr>
       <w:r>
-        <w:t>Built a preliminary ML model based on the XGBooster algorithm to explore</w:t>
+        <w:t xml:space="preserve">Built a preliminary ML model based on the </w:t>
+      </w:r>
+      <w:proofErr w:type="spellStart"/>
+      <w:r>
+        <w:t>XGBooster</w:t>
+      </w:r>
+      <w:proofErr w:type="spellEnd"/>
+      <w:r>
+        <w:t xml:space="preserve"> algorithm to explore</w:t>
       </w:r>
       <w:r>
         <w:t xml:space="preserve"> preliminary</w:t>
@@ -506,16 +523,21 @@
       <w:r>
         <w:t xml:space="preserve"> classification results</w:t>
       </w:r>
-    </w:p>
+      <w:r>
+        <w:t>.</w:t>
+      </w:r>
+    </w:p>
+    <w:bookmarkEnd w:id="0"/>
     <w:p>
       <w:pPr>
         <w:pStyle w:val="ListParagraph"/>
       </w:pPr>
     </w:p>
     <w:p>
-      <w:bookmarkStart w:id="0" w:name="_GoBack"/>
-      <w:bookmarkEnd w:id="0"/>
-      <w:r>
+      <w:bookmarkStart w:id="1" w:name="_Hlk36134194"/>
+      <w:bookmarkStart w:id="2" w:name="_GoBack"/>
+      <w:r>
+        <w:lastRenderedPageBreak/>
         <w:t xml:space="preserve">According to IBM’s </w:t>
       </w:r>
       <w:r>
@@ -552,13 +574,10 @@
         <w:t xml:space="preserve">d where one can intervene to control </w:t>
       </w:r>
       <w:r>
-        <w:t xml:space="preserve">bias, </w:t>
-      </w:r>
-      <w:r>
-        <w:t>see figure 1 below</w:t>
-      </w:r>
-      <w:r>
-        <w:t xml:space="preserve">.  </w:t>
+        <w:t>bias, see figure 1 below</w:t>
+      </w:r>
+      <w:r>
+        <w:t xml:space="preserve">. </w:t>
       </w:r>
     </w:p>
     <w:p/>
@@ -620,6 +639,8 @@
         <w:t xml:space="preserve">3 </w:t>
       </w:r>
     </w:p>
+    <w:bookmarkEnd w:id="1"/>
+    <w:bookmarkEnd w:id="2"/>
     <w:p>
       <w:pPr>
         <w:rPr>
@@ -648,6 +669,7 @@
           <w:bCs/>
         </w:rPr>
       </w:pPr>
+      <w:bookmarkStart w:id="3" w:name="_Hlk36133692"/>
       <w:r>
         <w:rPr>
           <w:b/>
@@ -693,6 +715,7 @@
         </w:r>
       </w:hyperlink>
     </w:p>
+    <w:bookmarkEnd w:id="3"/>
     <w:p>
       <w:pPr>
         <w:pStyle w:val="ListParagraph"/>
@@ -701,14 +724,30 @@
           <w:numId w:val="2"/>
         </w:numPr>
       </w:pPr>
-      <w:hyperlink r:id="rId8" w:history="1">
-        <w:r>
-          <w:rPr>
-            <w:rStyle w:val="Hyperlink"/>
-          </w:rPr>
-          <w:t>file:///C:/Users/solan/Downloads/Removing%20Unfair%20Bias%20in%20Machine%20Learning%20Webcast%20Slides%20-%20IBM%20Community%20-%2011.13.19.pdf</w:t>
-        </w:r>
-      </w:hyperlink>
+      <w:r>
+        <w:fldChar w:fldCharType="begin"/>
+      </w:r>
+      <w:r>
+        <w:instrText xml:space="preserve"> HYPERLINK "file:///C:/Users/solan/Downloads/Removing%20Unfair%20Bias%20in%20Machine%20Learning%20Webcast%</w:instrText>
+      </w:r>
+      <w:r>
+        <w:instrText xml:space="preserve">20Slides%20-%20IBM%20Community%20-%2011.13.19.pdf" </w:instrText>
+      </w:r>
+      <w:r>
+        <w:fldChar w:fldCharType="separate"/>
+      </w:r>
+      <w:r>
+        <w:rPr>
+          <w:rStyle w:val="Hyperlink"/>
+        </w:rPr>
+        <w:t>file:///C:/Users/solan/Downloads/Removing%20Unfair%20Bias%20in%20Machine%20Learning%20Webcast%20Slides%20-%20IBM%20Community%20-%2011.13.19.pdf</w:t>
+      </w:r>
+      <w:r>
+        <w:rPr>
+          <w:rStyle w:val="Hyperlink"/>
+        </w:rPr>
+        <w:fldChar w:fldCharType="end"/>
+      </w:r>
     </w:p>
     <w:p/>
     <w:sectPr>
@@ -1312,7 +1351,6 @@
   <w:style w:type="character" w:default="1" w:styleId="DefaultParagraphFont">
     <w:name w:val="Default Paragraph Font"/>
     <w:uiPriority w:val="1"/>
-    <w:semiHidden/>
     <w:unhideWhenUsed/>
   </w:style>
   <w:style w:type="table" w:default="1" w:styleId="TableNormal">
@@ -1369,6 +1407,48 @@
       <w:ind w:left="720"/>
       <w:contextualSpacing/>
     </w:pPr>
+  </w:style>
+  <w:style w:type="character" w:styleId="FollowedHyperlink">
+    <w:name w:val="FollowedHyperlink"/>
+    <w:basedOn w:val="DefaultParagraphFont"/>
+    <w:uiPriority w:val="99"/>
+    <w:semiHidden/>
+    <w:unhideWhenUsed/>
+    <w:rsid w:val="00800849"/>
+    <w:rPr>
+      <w:color w:val="954F72" w:themeColor="followedHyperlink"/>
+      <w:u w:val="single"/>
+    </w:rPr>
+  </w:style>
+  <w:style w:type="paragraph" w:styleId="BalloonText">
+    <w:name w:val="Balloon Text"/>
+    <w:basedOn w:val="Normal"/>
+    <w:link w:val="BalloonTextChar"/>
+    <w:uiPriority w:val="99"/>
+    <w:semiHidden/>
+    <w:unhideWhenUsed/>
+    <w:rsid w:val="00800849"/>
+    <w:pPr>
+      <w:spacing w:after="0" w:line="240" w:lineRule="auto"/>
+    </w:pPr>
+    <w:rPr>
+      <w:rFonts w:ascii="Segoe UI" w:hAnsi="Segoe UI" w:cs="Segoe UI"/>
+      <w:sz w:val="18"/>
+      <w:szCs w:val="18"/>
+    </w:rPr>
+  </w:style>
+  <w:style w:type="character" w:customStyle="1" w:styleId="BalloonTextChar">
+    <w:name w:val="Balloon Text Char"/>
+    <w:basedOn w:val="DefaultParagraphFont"/>
+    <w:link w:val="BalloonText"/>
+    <w:uiPriority w:val="99"/>
+    <w:semiHidden/>
+    <w:rsid w:val="00800849"/>
+    <w:rPr>
+      <w:rFonts w:ascii="Segoe UI" w:hAnsi="Segoe UI" w:cs="Segoe UI"/>
+      <w:sz w:val="18"/>
+      <w:szCs w:val="18"/>
+    </w:rPr>
   </w:style>
 </w:styles>
 </file>

</xml_diff>